<commit_message>
combined teamates work on LLUO Lab 8/Test Plan LLUO.docx
</commit_message>
<xml_diff>
--- a/LabAssignments/Lab 8/Test Plan LLUO.docx
+++ b/LabAssignments/Lab 8/Test Plan LLUO.docx
@@ -219,10 +219,1162 @@
         </w:numPr>
       </w:pPr>
       <w:r>
+        <w:t xml:space="preserve"> Cycle to the next word in the list of available words</w:t>
+      </w:r>
+    </w:p>
+    <w:p>
+      <w:pPr>
+        <w:pStyle w:val="ListParagraph"/>
+        <w:numPr>
+          <w:ilvl w:val="2"/>
+          <w:numId w:val="1"/>
+        </w:numPr>
+      </w:pPr>
+      <w:r>
+        <w:t>Setup:</w:t>
+      </w:r>
+    </w:p>
+    <w:p>
+      <w:pPr>
+        <w:pStyle w:val="ListParagraph"/>
+        <w:numPr>
+          <w:ilvl w:val="3"/>
+          <w:numId w:val="1"/>
+        </w:numPr>
+      </w:pPr>
+      <w:r>
+        <w:t xml:space="preserve"> card in middle, next word and previous buttons underneath.</w:t>
+      </w:r>
+    </w:p>
+    <w:p>
+      <w:pPr>
+        <w:pStyle w:val="ListParagraph"/>
+        <w:numPr>
+          <w:ilvl w:val="2"/>
+          <w:numId w:val="1"/>
+        </w:numPr>
+      </w:pPr>
+      <w:r>
+        <w:t>Test Data:</w:t>
+      </w:r>
+    </w:p>
+    <w:p>
+      <w:pPr>
+        <w:pStyle w:val="ListParagraph"/>
+        <w:numPr>
+          <w:ilvl w:val="3"/>
+          <w:numId w:val="1"/>
+        </w:numPr>
+      </w:pPr>
+      <w:r>
+        <w:t>10 words from Italian</w:t>
+      </w:r>
+    </w:p>
+    <w:p>
+      <w:pPr>
+        <w:pStyle w:val="ListParagraph"/>
+        <w:numPr>
+          <w:ilvl w:val="2"/>
+          <w:numId w:val="1"/>
+        </w:numPr>
+      </w:pPr>
+      <w:r>
+        <w:t>Test Actions:</w:t>
+      </w:r>
+    </w:p>
+    <w:p>
+      <w:pPr>
+        <w:pStyle w:val="ListParagraph"/>
+        <w:numPr>
+          <w:ilvl w:val="3"/>
+          <w:numId w:val="1"/>
+        </w:numPr>
+      </w:pPr>
+      <w:r>
+        <w:t>Click on the next button to cycle forwards through words not yet seen by the user to see another word.</w:t>
+      </w:r>
+    </w:p>
+    <w:p>
+      <w:pPr>
+        <w:pStyle w:val="ListParagraph"/>
+        <w:numPr>
+          <w:ilvl w:val="3"/>
+          <w:numId w:val="1"/>
+        </w:numPr>
+      </w:pPr>
+      <w:r>
+        <w:t>Add words to words_seen array so that user can keep going through words with seemingly no limit.</w:t>
+      </w:r>
+    </w:p>
+    <w:p>
+      <w:pPr>
+        <w:pStyle w:val="ListParagraph"/>
+        <w:numPr>
+          <w:ilvl w:val="1"/>
+          <w:numId w:val="1"/>
+        </w:numPr>
+      </w:pPr>
+      <w:r>
+        <w:t>Test ID 1.3</w:t>
+      </w:r>
+    </w:p>
+    <w:p>
+      <w:pPr>
+        <w:pStyle w:val="ListParagraph"/>
+        <w:numPr>
+          <w:ilvl w:val="2"/>
+          <w:numId w:val="1"/>
+        </w:numPr>
+      </w:pPr>
+      <w:r>
+        <w:t xml:space="preserve">Title: </w:t>
+      </w:r>
+    </w:p>
+    <w:p>
+      <w:pPr>
+        <w:pStyle w:val="ListParagraph"/>
+        <w:numPr>
+          <w:ilvl w:val="3"/>
+          <w:numId w:val="1"/>
+        </w:numPr>
+      </w:pPr>
+      <w:r>
+        <w:t>Prev word</w:t>
+      </w:r>
+    </w:p>
+    <w:p>
+      <w:pPr>
+        <w:pStyle w:val="ListParagraph"/>
+        <w:numPr>
+          <w:ilvl w:val="2"/>
+          <w:numId w:val="1"/>
+        </w:numPr>
+      </w:pPr>
+      <w:r>
+        <w:t>Objective:</w:t>
+      </w:r>
+    </w:p>
+    <w:p>
+      <w:pPr>
+        <w:pStyle w:val="ListParagraph"/>
+        <w:numPr>
+          <w:ilvl w:val="3"/>
+          <w:numId w:val="1"/>
+        </w:numPr>
+      </w:pPr>
+      <w:r>
+        <w:t xml:space="preserve"> Cycle to the prev word in the list of seen words</w:t>
+      </w:r>
+    </w:p>
+    <w:p>
+      <w:pPr>
+        <w:pStyle w:val="ListParagraph"/>
+        <w:numPr>
+          <w:ilvl w:val="2"/>
+          <w:numId w:val="1"/>
+        </w:numPr>
+      </w:pPr>
+      <w:r>
+        <w:t>Setup:</w:t>
+      </w:r>
+    </w:p>
+    <w:p>
+      <w:pPr>
+        <w:pStyle w:val="ListParagraph"/>
+        <w:numPr>
+          <w:ilvl w:val="3"/>
+          <w:numId w:val="1"/>
+        </w:numPr>
+      </w:pPr>
+      <w:r>
+        <w:t xml:space="preserve"> card in middle, next word and previous buttons underneath.</w:t>
+      </w:r>
+    </w:p>
+    <w:p>
+      <w:pPr>
+        <w:pStyle w:val="ListParagraph"/>
+        <w:numPr>
+          <w:ilvl w:val="2"/>
+          <w:numId w:val="1"/>
+        </w:numPr>
+      </w:pPr>
+      <w:r>
+        <w:t>Test Data:</w:t>
+      </w:r>
+    </w:p>
+    <w:p>
+      <w:pPr>
+        <w:pStyle w:val="ListParagraph"/>
+        <w:numPr>
+          <w:ilvl w:val="3"/>
+          <w:numId w:val="1"/>
+        </w:numPr>
+      </w:pPr>
+      <w:r>
+        <w:t>10 words from Italian</w:t>
+      </w:r>
+    </w:p>
+    <w:p>
+      <w:pPr>
+        <w:pStyle w:val="ListParagraph"/>
+        <w:numPr>
+          <w:ilvl w:val="2"/>
+          <w:numId w:val="1"/>
+        </w:numPr>
+      </w:pPr>
+      <w:r>
+        <w:t>Test Actions:</w:t>
+      </w:r>
+    </w:p>
+    <w:p>
+      <w:pPr>
+        <w:pStyle w:val="ListParagraph"/>
+        <w:numPr>
+          <w:ilvl w:val="3"/>
+          <w:numId w:val="1"/>
+        </w:numPr>
+      </w:pPr>
+      <w:r>
+        <w:t>Click on the prev button to cycle backwards through words seen by the user to see previous words.</w:t>
+      </w:r>
+    </w:p>
+    <w:p>
+      <w:pPr>
+        <w:pStyle w:val="ListParagraph"/>
+        <w:numPr>
+          <w:ilvl w:val="3"/>
+          <w:numId w:val="1"/>
+        </w:numPr>
+      </w:pPr>
+      <w:r>
+        <w:lastRenderedPageBreak/>
+        <w:t>Add words to words_seen array so that the user can see all previous seen words again.</w:t>
+      </w:r>
+    </w:p>
+    <w:p>
+      <w:pPr>
+        <w:pStyle w:val="ListParagraph"/>
+        <w:numPr>
+          <w:ilvl w:val="0"/>
+          <w:numId w:val="1"/>
+        </w:numPr>
+      </w:pPr>
+      <w:r>
+        <w:t>Test Case 2: Wikipedia page</w:t>
+      </w:r>
+    </w:p>
+    <w:p>
+      <w:pPr>
+        <w:pStyle w:val="ListParagraph"/>
+        <w:numPr>
+          <w:ilvl w:val="1"/>
+          <w:numId w:val="1"/>
+        </w:numPr>
+      </w:pPr>
+      <w:r>
+        <w:t>Test ID 2.1</w:t>
+      </w:r>
+    </w:p>
+    <w:p>
+      <w:pPr>
+        <w:pStyle w:val="ListParagraph"/>
+        <w:numPr>
+          <w:ilvl w:val="2"/>
+          <w:numId w:val="1"/>
+        </w:numPr>
+      </w:pPr>
+      <w:r>
+        <w:t>Title</w:t>
+      </w:r>
+    </w:p>
+    <w:p>
+      <w:pPr>
+        <w:pStyle w:val="ListParagraph"/>
+        <w:numPr>
+          <w:ilvl w:val="3"/>
+          <w:numId w:val="1"/>
+        </w:numPr>
+      </w:pPr>
+      <w:r>
+        <w:t>See dummy data on culture page</w:t>
+      </w:r>
+    </w:p>
+    <w:p>
+      <w:pPr>
+        <w:pStyle w:val="ListParagraph"/>
+        <w:numPr>
+          <w:ilvl w:val="2"/>
+          <w:numId w:val="1"/>
+        </w:numPr>
+      </w:pPr>
+      <w:r>
+        <w:t>Objective</w:t>
+      </w:r>
+    </w:p>
+    <w:p>
+      <w:pPr>
+        <w:pStyle w:val="ListParagraph"/>
+        <w:numPr>
+          <w:ilvl w:val="3"/>
+          <w:numId w:val="1"/>
+        </w:numPr>
+      </w:pPr>
+      <w:r>
+        <w:t xml:space="preserve">Show dummy data on culture screen </w:t>
+      </w:r>
+    </w:p>
+    <w:p>
+      <w:pPr>
+        <w:pStyle w:val="ListParagraph"/>
+        <w:numPr>
+          <w:ilvl w:val="2"/>
+          <w:numId w:val="1"/>
+        </w:numPr>
+      </w:pPr>
+      <w:r>
+        <w:t>Setup</w:t>
+      </w:r>
+    </w:p>
+    <w:p>
+      <w:pPr>
+        <w:pStyle w:val="ListParagraph"/>
+        <w:numPr>
+          <w:ilvl w:val="3"/>
+          <w:numId w:val="1"/>
+        </w:numPr>
+      </w:pPr>
+      <w:r>
+        <w:t>Country and language followed by dummy data in view</w:t>
+      </w:r>
+    </w:p>
+    <w:p>
+      <w:pPr>
+        <w:pStyle w:val="ListParagraph"/>
+        <w:numPr>
+          <w:ilvl w:val="2"/>
+          <w:numId w:val="1"/>
+        </w:numPr>
+      </w:pPr>
+      <w:r>
+        <w:t>Test data</w:t>
+      </w:r>
+    </w:p>
+    <w:p>
+      <w:pPr>
+        <w:pStyle w:val="ListParagraph"/>
+        <w:numPr>
+          <w:ilvl w:val="3"/>
+          <w:numId w:val="1"/>
+        </w:numPr>
+      </w:pPr>
+      <w:r>
+        <w:t xml:space="preserve">Mock culture data </w:t>
+      </w:r>
+    </w:p>
+    <w:p>
+      <w:pPr>
+        <w:pStyle w:val="ListParagraph"/>
+        <w:numPr>
+          <w:ilvl w:val="2"/>
+          <w:numId w:val="1"/>
+        </w:numPr>
+      </w:pPr>
+      <w:r>
+        <w:t>Test actions</w:t>
+      </w:r>
+    </w:p>
+    <w:p>
+      <w:pPr>
+        <w:pStyle w:val="ListParagraph"/>
+        <w:numPr>
+          <w:ilvl w:val="3"/>
+          <w:numId w:val="1"/>
+        </w:numPr>
+      </w:pPr>
+      <w:r>
+        <w:t>Click link to get to the culture page</w:t>
+      </w:r>
+    </w:p>
+    <w:p>
+      <w:pPr>
+        <w:pStyle w:val="ListParagraph"/>
+        <w:numPr>
+          <w:ilvl w:val="2"/>
+          <w:numId w:val="1"/>
+        </w:numPr>
+      </w:pPr>
+      <w:r>
+        <w:t>Expected result</w:t>
+      </w:r>
+    </w:p>
+    <w:p>
+      <w:pPr>
+        <w:pStyle w:val="ListParagraph"/>
+        <w:numPr>
+          <w:ilvl w:val="3"/>
+          <w:numId w:val="1"/>
+        </w:numPr>
+      </w:pPr>
+      <w:r>
+        <w:t>See dummy data on culture view</w:t>
+      </w:r>
+    </w:p>
+    <w:p>
+      <w:pPr>
+        <w:pStyle w:val="ListParagraph"/>
+        <w:numPr>
+          <w:ilvl w:val="2"/>
+          <w:numId w:val="1"/>
+        </w:numPr>
+      </w:pPr>
+      <w:r>
+        <w:t>Actual result</w:t>
+      </w:r>
+    </w:p>
+    <w:p>
+      <w:pPr>
+        <w:pStyle w:val="ListParagraph"/>
+        <w:numPr>
+          <w:ilvl w:val="1"/>
+          <w:numId w:val="1"/>
+        </w:numPr>
+      </w:pPr>
+      <w:r>
+        <w:t>Test ID 2.2</w:t>
+      </w:r>
+    </w:p>
+    <w:p>
+      <w:pPr>
+        <w:pStyle w:val="ListParagraph"/>
+        <w:numPr>
+          <w:ilvl w:val="2"/>
+          <w:numId w:val="1"/>
+        </w:numPr>
+      </w:pPr>
+      <w:r>
+        <w:t>Title</w:t>
+      </w:r>
+    </w:p>
+    <w:p>
+      <w:pPr>
+        <w:pStyle w:val="ListParagraph"/>
+        <w:numPr>
+          <w:ilvl w:val="3"/>
+          <w:numId w:val="1"/>
+        </w:numPr>
+      </w:pPr>
+      <w:r>
+        <w:t>Pull data from Wikipedia</w:t>
+      </w:r>
+    </w:p>
+    <w:p>
+      <w:pPr>
+        <w:pStyle w:val="ListParagraph"/>
+        <w:numPr>
+          <w:ilvl w:val="2"/>
+          <w:numId w:val="1"/>
+        </w:numPr>
+      </w:pPr>
+      <w:r>
+        <w:t>Objective</w:t>
+      </w:r>
+    </w:p>
+    <w:p>
+      <w:pPr>
+        <w:pStyle w:val="ListParagraph"/>
+        <w:numPr>
+          <w:ilvl w:val="3"/>
+          <w:numId w:val="1"/>
+        </w:numPr>
+      </w:pPr>
+      <w:r>
+        <w:t>To pull data from Wikipedia to be used in culture function</w:t>
+      </w:r>
+    </w:p>
+    <w:p>
+      <w:pPr>
+        <w:pStyle w:val="ListParagraph"/>
+        <w:numPr>
+          <w:ilvl w:val="2"/>
+          <w:numId w:val="1"/>
+        </w:numPr>
+      </w:pPr>
+      <w:r>
+        <w:t>Setup</w:t>
+      </w:r>
+    </w:p>
+    <w:p>
+      <w:pPr>
+        <w:pStyle w:val="ListParagraph"/>
+        <w:numPr>
+          <w:ilvl w:val="3"/>
+          <w:numId w:val="1"/>
+        </w:numPr>
+      </w:pPr>
+      <w:r>
+        <w:t>Object that has all relevant information of the culture selected</w:t>
+      </w:r>
+    </w:p>
+    <w:p>
+      <w:pPr>
+        <w:pStyle w:val="ListParagraph"/>
+        <w:numPr>
+          <w:ilvl w:val="2"/>
+          <w:numId w:val="1"/>
+        </w:numPr>
+      </w:pPr>
+      <w:r>
+        <w:t>Test data</w:t>
+      </w:r>
+    </w:p>
+    <w:p>
+      <w:pPr>
+        <w:pStyle w:val="ListParagraph"/>
+        <w:numPr>
+          <w:ilvl w:val="3"/>
+          <w:numId w:val="1"/>
+        </w:numPr>
+      </w:pPr>
+      <w:r>
+        <w:t>Actual data pulled from Wikipedia</w:t>
+      </w:r>
+    </w:p>
+    <w:p>
+      <w:pPr>
+        <w:pStyle w:val="ListParagraph"/>
+        <w:numPr>
+          <w:ilvl w:val="2"/>
+          <w:numId w:val="1"/>
+        </w:numPr>
+      </w:pPr>
+      <w:r>
+        <w:t>Test actions</w:t>
+      </w:r>
+    </w:p>
+    <w:p>
+      <w:pPr>
+        <w:pStyle w:val="ListParagraph"/>
+        <w:numPr>
+          <w:ilvl w:val="3"/>
+          <w:numId w:val="1"/>
+        </w:numPr>
+      </w:pPr>
+      <w:r>
+        <w:t xml:space="preserve">Use API to get json data from Wikipedia </w:t>
+      </w:r>
+    </w:p>
+    <w:p>
+      <w:pPr>
+        <w:pStyle w:val="ListParagraph"/>
+        <w:numPr>
+          <w:ilvl w:val="3"/>
+          <w:numId w:val="1"/>
+        </w:numPr>
+      </w:pPr>
+      <w:r>
+        <w:t>Temp object to hold json data to see if it’s being done correctly</w:t>
+      </w:r>
+    </w:p>
+    <w:p>
+      <w:pPr>
+        <w:pStyle w:val="ListParagraph"/>
+        <w:numPr>
+          <w:ilvl w:val="2"/>
+          <w:numId w:val="1"/>
+        </w:numPr>
+      </w:pPr>
+      <w:r>
+        <w:t>Expected result</w:t>
+      </w:r>
+    </w:p>
+    <w:p>
+      <w:pPr>
+        <w:pStyle w:val="ListParagraph"/>
+        <w:numPr>
+          <w:ilvl w:val="3"/>
+          <w:numId w:val="1"/>
+        </w:numPr>
+      </w:pPr>
+      <w:r>
+        <w:t xml:space="preserve">See correct data in the json object </w:t>
+      </w:r>
+    </w:p>
+    <w:p>
+      <w:pPr>
+        <w:pStyle w:val="ListParagraph"/>
+        <w:numPr>
+          <w:ilvl w:val="2"/>
+          <w:numId w:val="1"/>
+        </w:numPr>
+      </w:pPr>
+      <w:r>
+        <w:t>Actual result</w:t>
+      </w:r>
+    </w:p>
+    <w:p>
+      <w:pPr>
+        <w:pStyle w:val="ListParagraph"/>
+        <w:numPr>
+          <w:ilvl w:val="1"/>
+          <w:numId w:val="1"/>
+        </w:numPr>
+      </w:pPr>
+      <w:r>
+        <w:t>Test ID 2.3</w:t>
+      </w:r>
+    </w:p>
+    <w:p>
+      <w:pPr>
+        <w:pStyle w:val="ListParagraph"/>
+        <w:numPr>
+          <w:ilvl w:val="2"/>
+          <w:numId w:val="1"/>
+        </w:numPr>
+      </w:pPr>
+      <w:r>
+        <w:t>Title</w:t>
+      </w:r>
+    </w:p>
+    <w:p>
+      <w:pPr>
+        <w:pStyle w:val="ListParagraph"/>
+        <w:numPr>
+          <w:ilvl w:val="3"/>
+          <w:numId w:val="1"/>
+        </w:numPr>
+      </w:pPr>
+      <w:r>
+        <w:t>Wiki data on Culture page</w:t>
+      </w:r>
+    </w:p>
+    <w:p>
+      <w:pPr>
+        <w:pStyle w:val="ListParagraph"/>
+        <w:numPr>
+          <w:ilvl w:val="2"/>
+          <w:numId w:val="1"/>
+        </w:numPr>
+      </w:pPr>
+      <w:r>
+        <w:t>Objective</w:t>
+      </w:r>
+      <w:r>
+        <w:tab/>
+      </w:r>
+    </w:p>
+    <w:p>
+      <w:pPr>
+        <w:pStyle w:val="ListParagraph"/>
+        <w:numPr>
+          <w:ilvl w:val="3"/>
+          <w:numId w:val="1"/>
+        </w:numPr>
+      </w:pPr>
+      <w:r>
+        <w:t>To show correct Wiki data on Culture Page</w:t>
+      </w:r>
+    </w:p>
+    <w:p>
+      <w:pPr>
+        <w:pStyle w:val="ListParagraph"/>
+        <w:numPr>
+          <w:ilvl w:val="2"/>
+          <w:numId w:val="1"/>
+        </w:numPr>
+      </w:pPr>
+      <w:r>
+        <w:t>Setup</w:t>
+      </w:r>
+      <w:r>
+        <w:tab/>
+      </w:r>
+    </w:p>
+    <w:p>
+      <w:pPr>
+        <w:pStyle w:val="ListParagraph"/>
+        <w:numPr>
+          <w:ilvl w:val="3"/>
+          <w:numId w:val="1"/>
+        </w:numPr>
+      </w:pPr>
+      <w:r>
+        <w:t>Country and language followed by data from Wikipedia in view</w:t>
+      </w:r>
+    </w:p>
+    <w:p>
+      <w:pPr>
+        <w:pStyle w:val="ListParagraph"/>
+        <w:numPr>
+          <w:ilvl w:val="2"/>
+          <w:numId w:val="1"/>
+        </w:numPr>
+      </w:pPr>
+      <w:r>
+        <w:t>Test data</w:t>
+      </w:r>
+    </w:p>
+    <w:p>
+      <w:pPr>
+        <w:pStyle w:val="ListParagraph"/>
+        <w:numPr>
+          <w:ilvl w:val="3"/>
+          <w:numId w:val="1"/>
+        </w:numPr>
+      </w:pPr>
+      <w:r>
+        <w:t>Data pulled from Wikipedia</w:t>
+      </w:r>
+    </w:p>
+    <w:p>
+      <w:pPr>
+        <w:pStyle w:val="ListParagraph"/>
+        <w:numPr>
+          <w:ilvl w:val="2"/>
+          <w:numId w:val="1"/>
+        </w:numPr>
+      </w:pPr>
+      <w:r>
+        <w:t>Test actions</w:t>
+      </w:r>
+    </w:p>
+    <w:p>
+      <w:pPr>
+        <w:pStyle w:val="ListParagraph"/>
+        <w:numPr>
+          <w:ilvl w:val="3"/>
+          <w:numId w:val="1"/>
+        </w:numPr>
+      </w:pPr>
+      <w:r>
+        <w:t>Use API to pull data from wiki</w:t>
+      </w:r>
+    </w:p>
+    <w:p>
+      <w:pPr>
+        <w:pStyle w:val="ListParagraph"/>
+        <w:numPr>
+          <w:ilvl w:val="3"/>
+          <w:numId w:val="1"/>
+        </w:numPr>
+      </w:pPr>
+      <w:r>
+        <w:lastRenderedPageBreak/>
+        <w:t>Show data on page view for culture</w:t>
+      </w:r>
+    </w:p>
+    <w:p>
+      <w:pPr>
+        <w:pStyle w:val="ListParagraph"/>
+        <w:numPr>
+          <w:ilvl w:val="2"/>
+          <w:numId w:val="1"/>
+        </w:numPr>
+      </w:pPr>
+      <w:r>
+        <w:t>Expected result</w:t>
+      </w:r>
+    </w:p>
+    <w:p>
+      <w:pPr>
+        <w:pStyle w:val="ListParagraph"/>
+        <w:numPr>
+          <w:ilvl w:val="3"/>
+          <w:numId w:val="1"/>
+        </w:numPr>
+      </w:pPr>
+      <w:r>
+        <w:t>Show correct wiki data on culture page</w:t>
+      </w:r>
+    </w:p>
+    <w:p>
+      <w:pPr>
+        <w:pStyle w:val="ListParagraph"/>
+        <w:numPr>
+          <w:ilvl w:val="2"/>
+          <w:numId w:val="1"/>
+        </w:numPr>
+      </w:pPr>
+      <w:r>
+        <w:t>Actual result</w:t>
+      </w:r>
+    </w:p>
+    <w:p>
+      <w:pPr>
+        <w:pStyle w:val="ListParagraph"/>
+        <w:numPr>
+          <w:ilvl w:val="0"/>
+          <w:numId w:val="1"/>
+        </w:numPr>
+      </w:pPr>
+      <w:r>
+        <w:t>Test Case 3: Messaging and Finding Users</w:t>
+      </w:r>
+    </w:p>
+    <w:p>
+      <w:pPr>
+        <w:pStyle w:val="ListParagraph"/>
+        <w:numPr>
+          <w:ilvl w:val="1"/>
+          <w:numId w:val="1"/>
+        </w:numPr>
+      </w:pPr>
+      <w:r>
+        <w:t>Test ID 3.1</w:t>
+      </w:r>
+    </w:p>
+    <w:p>
+      <w:pPr>
+        <w:pStyle w:val="ListParagraph"/>
+        <w:numPr>
+          <w:ilvl w:val="2"/>
+          <w:numId w:val="1"/>
+        </w:numPr>
+      </w:pPr>
+      <w:r>
+        <w:t xml:space="preserve">Title: </w:t>
+      </w:r>
+    </w:p>
+    <w:p>
+      <w:pPr>
+        <w:pStyle w:val="ListParagraph"/>
+        <w:numPr>
+          <w:ilvl w:val="3"/>
+          <w:numId w:val="1"/>
+        </w:numPr>
+      </w:pPr>
+      <w:r>
+        <w:t>Search Users</w:t>
+      </w:r>
+    </w:p>
+    <w:p>
+      <w:pPr>
+        <w:pStyle w:val="ListParagraph"/>
+        <w:numPr>
+          <w:ilvl w:val="2"/>
+          <w:numId w:val="1"/>
+        </w:numPr>
+      </w:pPr>
+      <w:r>
+        <w:t>Objective:</w:t>
+      </w:r>
+    </w:p>
+    <w:p>
+      <w:pPr>
+        <w:pStyle w:val="ListParagraph"/>
+        <w:numPr>
+          <w:ilvl w:val="3"/>
+          <w:numId w:val="1"/>
+        </w:numPr>
+      </w:pPr>
+      <w:r>
+        <w:t xml:space="preserve"> See other users on the site to pick one to talk to</w:t>
+      </w:r>
+    </w:p>
+    <w:p>
+      <w:pPr>
+        <w:pStyle w:val="ListParagraph"/>
+        <w:numPr>
+          <w:ilvl w:val="2"/>
+          <w:numId w:val="1"/>
+        </w:numPr>
+      </w:pPr>
+      <w:r>
+        <w:t>Setup:</w:t>
+      </w:r>
+    </w:p>
+    <w:p>
+      <w:pPr>
+        <w:pStyle w:val="ListParagraph"/>
+        <w:numPr>
+          <w:ilvl w:val="3"/>
+          <w:numId w:val="1"/>
+        </w:numPr>
+      </w:pPr>
+      <w:r>
+        <w:t xml:space="preserve"> Table list of users and links to message them.</w:t>
+      </w:r>
+    </w:p>
+    <w:p>
+      <w:pPr>
+        <w:pStyle w:val="ListParagraph"/>
+        <w:numPr>
+          <w:ilvl w:val="2"/>
+          <w:numId w:val="1"/>
+        </w:numPr>
+      </w:pPr>
+      <w:r>
+        <w:t>Test Data:</w:t>
+      </w:r>
+    </w:p>
+    <w:p>
+      <w:pPr>
+        <w:pStyle w:val="ListParagraph"/>
+        <w:numPr>
+          <w:ilvl w:val="3"/>
+          <w:numId w:val="1"/>
+        </w:numPr>
+      </w:pPr>
+      <w:r>
+        <w:t>3 default users</w:t>
+      </w:r>
+    </w:p>
+    <w:p>
+      <w:pPr>
+        <w:pStyle w:val="ListParagraph"/>
+        <w:numPr>
+          <w:ilvl w:val="2"/>
+          <w:numId w:val="1"/>
+        </w:numPr>
+      </w:pPr>
+      <w:r>
+        <w:t>Test Actions:</w:t>
+      </w:r>
+    </w:p>
+    <w:p>
+      <w:pPr>
+        <w:pStyle w:val="ListParagraph"/>
+        <w:numPr>
+          <w:ilvl w:val="3"/>
+          <w:numId w:val="1"/>
+        </w:numPr>
+      </w:pPr>
+      <w:r>
+        <w:t>click on link to view to see other users</w:t>
+      </w:r>
+    </w:p>
+    <w:p>
+      <w:pPr>
+        <w:pStyle w:val="ListParagraph"/>
+        <w:numPr>
+          <w:ilvl w:val="3"/>
+          <w:numId w:val="1"/>
+        </w:numPr>
+      </w:pPr>
+      <w:r>
+        <w:t xml:space="preserve">click on them to get information on user shown to make sure </w:t>
+      </w:r>
+      <w:proofErr w:type="gramStart"/>
+      <w:r>
+        <w:t>its</w:t>
+      </w:r>
+      <w:proofErr w:type="gramEnd"/>
+      <w:r>
+        <w:t xml:space="preserve"> linked to the correct profile</w:t>
+      </w:r>
+    </w:p>
+    <w:p>
+      <w:pPr>
+        <w:pStyle w:val="ListParagraph"/>
+        <w:numPr>
+          <w:ilvl w:val="1"/>
+          <w:numId w:val="1"/>
+        </w:numPr>
+      </w:pPr>
+      <w:r>
+        <w:t>Test ID 3.2</w:t>
+      </w:r>
+    </w:p>
+    <w:p>
+      <w:pPr>
+        <w:pStyle w:val="ListParagraph"/>
+        <w:numPr>
+          <w:ilvl w:val="2"/>
+          <w:numId w:val="1"/>
+        </w:numPr>
+      </w:pPr>
+      <w:r>
+        <w:t xml:space="preserve">Title: </w:t>
+      </w:r>
+    </w:p>
+    <w:p>
+      <w:pPr>
+        <w:pStyle w:val="ListParagraph"/>
+        <w:numPr>
+          <w:ilvl w:val="3"/>
+          <w:numId w:val="1"/>
+        </w:numPr>
+      </w:pPr>
+      <w:r>
+        <w:t>Message user</w:t>
+      </w:r>
+    </w:p>
+    <w:p>
+      <w:pPr>
+        <w:pStyle w:val="ListParagraph"/>
+        <w:numPr>
+          <w:ilvl w:val="2"/>
+          <w:numId w:val="1"/>
+        </w:numPr>
+      </w:pPr>
+      <w:r>
+        <w:t>Objective:</w:t>
+      </w:r>
+    </w:p>
+    <w:p>
+      <w:pPr>
+        <w:pStyle w:val="ListParagraph"/>
+        <w:numPr>
+          <w:ilvl w:val="3"/>
+          <w:numId w:val="1"/>
+        </w:numPr>
+      </w:pPr>
+      <w:r>
+        <w:t xml:space="preserve"> Show view to message user and enter message into database.</w:t>
+      </w:r>
+    </w:p>
+    <w:p>
+      <w:pPr>
+        <w:pStyle w:val="ListParagraph"/>
+        <w:numPr>
+          <w:ilvl w:val="2"/>
+          <w:numId w:val="1"/>
+        </w:numPr>
+      </w:pPr>
+      <w:r>
+        <w:t>Setup:</w:t>
+      </w:r>
+    </w:p>
+    <w:p>
+      <w:pPr>
+        <w:pStyle w:val="ListParagraph"/>
+        <w:numPr>
+          <w:ilvl w:val="3"/>
+          <w:numId w:val="1"/>
+        </w:numPr>
+      </w:pPr>
+      <w:r>
+        <w:t>Email style looking view with buttons to send and cancel</w:t>
+      </w:r>
+    </w:p>
+    <w:p>
+      <w:pPr>
+        <w:pStyle w:val="ListParagraph"/>
+        <w:numPr>
+          <w:ilvl w:val="2"/>
+          <w:numId w:val="1"/>
+        </w:numPr>
+      </w:pPr>
+      <w:r>
+        <w:t>Test Data:</w:t>
+      </w:r>
+    </w:p>
+    <w:p>
+      <w:pPr>
+        <w:pStyle w:val="ListParagraph"/>
+        <w:numPr>
+          <w:ilvl w:val="3"/>
+          <w:numId w:val="1"/>
+        </w:numPr>
+      </w:pPr>
+      <w:r>
+        <w:t>user info for both user sending and receiving</w:t>
+      </w:r>
+    </w:p>
+    <w:p>
+      <w:pPr>
+        <w:pStyle w:val="ListParagraph"/>
+        <w:numPr>
+          <w:ilvl w:val="2"/>
+          <w:numId w:val="1"/>
+        </w:numPr>
+      </w:pPr>
+      <w:r>
+        <w:t>Test Actions:</w:t>
+      </w:r>
+    </w:p>
+    <w:p>
+      <w:pPr>
+        <w:pStyle w:val="ListParagraph"/>
+        <w:numPr>
+          <w:ilvl w:val="3"/>
+          <w:numId w:val="1"/>
+        </w:numPr>
+      </w:pPr>
+      <w:r>
+        <w:t>Type up email to test and send email.</w:t>
+      </w:r>
+    </w:p>
+    <w:p>
+      <w:pPr>
+        <w:pStyle w:val="ListParagraph"/>
+        <w:numPr>
+          <w:ilvl w:val="3"/>
+          <w:numId w:val="1"/>
+        </w:numPr>
+      </w:pPr>
+      <w:r>
+        <w:t xml:space="preserve">See if email message shows </w:t>
+      </w:r>
+      <w:proofErr w:type="gramStart"/>
+      <w:r>
+        <w:t>In</w:t>
+      </w:r>
+      <w:proofErr w:type="gramEnd"/>
+      <w:r>
+        <w:t xml:space="preserve"> the database.</w:t>
+      </w:r>
+    </w:p>
+    <w:p>
+      <w:pPr>
+        <w:pStyle w:val="ListParagraph"/>
+        <w:numPr>
+          <w:ilvl w:val="1"/>
+          <w:numId w:val="1"/>
+        </w:numPr>
+      </w:pPr>
+      <w:r>
+        <w:t>Test ID 3.3</w:t>
+      </w:r>
+    </w:p>
+    <w:p>
+      <w:pPr>
+        <w:pStyle w:val="ListParagraph"/>
+        <w:numPr>
+          <w:ilvl w:val="2"/>
+          <w:numId w:val="1"/>
+        </w:numPr>
+      </w:pPr>
+      <w:r>
+        <w:t xml:space="preserve">Title: </w:t>
+      </w:r>
+    </w:p>
+    <w:p>
+      <w:pPr>
+        <w:pStyle w:val="ListParagraph"/>
+        <w:numPr>
+          <w:ilvl w:val="3"/>
+          <w:numId w:val="1"/>
+        </w:numPr>
+      </w:pPr>
+      <w:r>
+        <w:t>Receive Message</w:t>
+      </w:r>
+    </w:p>
+    <w:p>
+      <w:pPr>
+        <w:pStyle w:val="ListParagraph"/>
+        <w:numPr>
+          <w:ilvl w:val="2"/>
+          <w:numId w:val="1"/>
+        </w:numPr>
+      </w:pPr>
+      <w:r>
+        <w:t>Objective:</w:t>
+      </w:r>
+    </w:p>
+    <w:p>
+      <w:pPr>
+        <w:pStyle w:val="ListParagraph"/>
+        <w:numPr>
+          <w:ilvl w:val="3"/>
+          <w:numId w:val="1"/>
+        </w:numPr>
+      </w:pPr>
+      <w:r>
         <w:t xml:space="preserve"> </w:t>
       </w:r>
       <w:r>
-        <w:t>Cycle to the next word in the list of available words</w:t>
+        <w:t>Get message from another user and show the message to current user.</w:t>
       </w:r>
     </w:p>
     <w:p>
@@ -246,650 +1398,10 @@
         </w:numPr>
       </w:pPr>
       <w:r>
-        <w:t xml:space="preserve"> card in middle, next word and previous buttons underneath.</w:t>
-      </w:r>
-    </w:p>
-    <w:p>
-      <w:pPr>
-        <w:pStyle w:val="ListParagraph"/>
-        <w:numPr>
-          <w:ilvl w:val="2"/>
-          <w:numId w:val="1"/>
-        </w:numPr>
-      </w:pPr>
-      <w:r>
-        <w:t>Test Data:</w:t>
-      </w:r>
-    </w:p>
-    <w:p>
-      <w:pPr>
-        <w:pStyle w:val="ListParagraph"/>
-        <w:numPr>
-          <w:ilvl w:val="3"/>
-          <w:numId w:val="1"/>
-        </w:numPr>
-      </w:pPr>
-      <w:r>
-        <w:t>10 words from Italian</w:t>
-      </w:r>
-    </w:p>
-    <w:p>
-      <w:pPr>
-        <w:pStyle w:val="ListParagraph"/>
-        <w:numPr>
-          <w:ilvl w:val="2"/>
-          <w:numId w:val="1"/>
-        </w:numPr>
-      </w:pPr>
-      <w:r>
-        <w:t>Test Actions</w:t>
-      </w:r>
-      <w:r>
-        <w:t>:</w:t>
-      </w:r>
-    </w:p>
-    <w:p>
-      <w:pPr>
-        <w:pStyle w:val="ListParagraph"/>
-        <w:numPr>
-          <w:ilvl w:val="3"/>
-          <w:numId w:val="1"/>
-        </w:numPr>
-      </w:pPr>
-      <w:r>
-        <w:t>Click on the next button to cycle forwards through words not yet seen by the user to see another word.</w:t>
-      </w:r>
-    </w:p>
-    <w:p>
-      <w:pPr>
-        <w:pStyle w:val="ListParagraph"/>
-        <w:numPr>
-          <w:ilvl w:val="3"/>
-          <w:numId w:val="1"/>
-        </w:numPr>
-      </w:pPr>
-      <w:r>
-        <w:t>Add words to words_seen array so that user can keep going through words with seemingly no limit.</w:t>
-      </w:r>
-    </w:p>
-    <w:p>
-      <w:pPr>
-        <w:pStyle w:val="ListParagraph"/>
-        <w:numPr>
-          <w:ilvl w:val="1"/>
-          <w:numId w:val="1"/>
-        </w:numPr>
-      </w:pPr>
-      <w:r>
-        <w:t>Test ID 1.3</w:t>
-      </w:r>
-    </w:p>
-    <w:p>
-      <w:pPr>
-        <w:pStyle w:val="ListParagraph"/>
-        <w:numPr>
-          <w:ilvl w:val="2"/>
-          <w:numId w:val="1"/>
-        </w:numPr>
-      </w:pPr>
-      <w:r>
-        <w:t xml:space="preserve">Title: </w:t>
-      </w:r>
-    </w:p>
-    <w:p>
-      <w:pPr>
-        <w:pStyle w:val="ListParagraph"/>
-        <w:numPr>
-          <w:ilvl w:val="3"/>
-          <w:numId w:val="1"/>
-        </w:numPr>
-      </w:pPr>
-      <w:r>
-        <w:t>Prev word</w:t>
-      </w:r>
-    </w:p>
-    <w:p>
-      <w:pPr>
-        <w:pStyle w:val="ListParagraph"/>
-        <w:numPr>
-          <w:ilvl w:val="2"/>
-          <w:numId w:val="1"/>
-        </w:numPr>
-      </w:pPr>
-      <w:r>
-        <w:t>Objective:</w:t>
-      </w:r>
-    </w:p>
-    <w:p>
-      <w:pPr>
-        <w:pStyle w:val="ListParagraph"/>
-        <w:numPr>
-          <w:ilvl w:val="3"/>
-          <w:numId w:val="1"/>
-        </w:numPr>
-      </w:pPr>
-      <w:r>
-        <w:t xml:space="preserve"> Cycle to the </w:t>
-      </w:r>
-      <w:r>
-        <w:t xml:space="preserve">prev </w:t>
-      </w:r>
-      <w:r>
-        <w:t xml:space="preserve">word in the list of </w:t>
-      </w:r>
-      <w:r>
-        <w:t>seen</w:t>
-      </w:r>
-      <w:r>
-        <w:t xml:space="preserve"> words</w:t>
-      </w:r>
-    </w:p>
-    <w:p>
-      <w:pPr>
-        <w:pStyle w:val="ListParagraph"/>
-        <w:numPr>
-          <w:ilvl w:val="2"/>
-          <w:numId w:val="1"/>
-        </w:numPr>
-      </w:pPr>
-      <w:r>
-        <w:t>Setup:</w:t>
-      </w:r>
-    </w:p>
-    <w:p>
-      <w:pPr>
-        <w:pStyle w:val="ListParagraph"/>
-        <w:numPr>
-          <w:ilvl w:val="3"/>
-          <w:numId w:val="1"/>
-        </w:numPr>
-      </w:pPr>
-      <w:r>
-        <w:t xml:space="preserve"> card in middle, next word and previous buttons underneath.</w:t>
-      </w:r>
-    </w:p>
-    <w:p>
-      <w:pPr>
-        <w:pStyle w:val="ListParagraph"/>
-        <w:numPr>
-          <w:ilvl w:val="2"/>
-          <w:numId w:val="1"/>
-        </w:numPr>
-      </w:pPr>
-      <w:r>
-        <w:t>Test Data:</w:t>
-      </w:r>
-    </w:p>
-    <w:p>
-      <w:pPr>
-        <w:pStyle w:val="ListParagraph"/>
-        <w:numPr>
-          <w:ilvl w:val="3"/>
-          <w:numId w:val="1"/>
-        </w:numPr>
-      </w:pPr>
-      <w:r>
-        <w:t>10 words from Italian</w:t>
-      </w:r>
-    </w:p>
-    <w:p>
-      <w:pPr>
-        <w:pStyle w:val="ListParagraph"/>
-        <w:numPr>
-          <w:ilvl w:val="2"/>
-          <w:numId w:val="1"/>
-        </w:numPr>
-      </w:pPr>
-      <w:r>
-        <w:t>Test Actions:</w:t>
-      </w:r>
-    </w:p>
-    <w:p>
-      <w:pPr>
-        <w:pStyle w:val="ListParagraph"/>
-        <w:numPr>
-          <w:ilvl w:val="3"/>
-          <w:numId w:val="1"/>
-        </w:numPr>
-      </w:pPr>
-      <w:r>
-        <w:t xml:space="preserve">Click on the </w:t>
-      </w:r>
-      <w:r>
-        <w:t>prev</w:t>
-      </w:r>
-      <w:r>
-        <w:t xml:space="preserve"> button to cycle </w:t>
-      </w:r>
-      <w:r>
-        <w:t>backwards</w:t>
-      </w:r>
-      <w:r>
-        <w:t xml:space="preserve"> through words seen by the user to see </w:t>
-      </w:r>
-      <w:r>
-        <w:t>previous words</w:t>
-      </w:r>
-      <w:r>
-        <w:t>.</w:t>
-      </w:r>
-    </w:p>
-    <w:p>
-      <w:pPr>
-        <w:pStyle w:val="ListParagraph"/>
-        <w:numPr>
-          <w:ilvl w:val="3"/>
-          <w:numId w:val="1"/>
-        </w:numPr>
-      </w:pPr>
-      <w:r>
-        <w:lastRenderedPageBreak/>
-        <w:t>Add words to words_seen array so that</w:t>
-      </w:r>
-      <w:r>
-        <w:t xml:space="preserve"> the user can see all previous seen words again.</w:t>
-      </w:r>
-    </w:p>
-    <w:p>
-      <w:pPr>
-        <w:pStyle w:val="ListParagraph"/>
-        <w:numPr>
-          <w:ilvl w:val="0"/>
-          <w:numId w:val="1"/>
-        </w:numPr>
-      </w:pPr>
-      <w:r>
-        <w:t>Test Case 3: Messaging and Finding Users</w:t>
-      </w:r>
-    </w:p>
-    <w:p>
-      <w:pPr>
-        <w:pStyle w:val="ListParagraph"/>
-        <w:numPr>
-          <w:ilvl w:val="1"/>
-          <w:numId w:val="1"/>
-        </w:numPr>
-      </w:pPr>
-      <w:r>
-        <w:t>Test ID 3.1</w:t>
-      </w:r>
-    </w:p>
-    <w:p>
-      <w:pPr>
-        <w:pStyle w:val="ListParagraph"/>
-        <w:numPr>
-          <w:ilvl w:val="2"/>
-          <w:numId w:val="1"/>
-        </w:numPr>
-      </w:pPr>
-      <w:r>
-        <w:t xml:space="preserve">Title: </w:t>
-      </w:r>
-    </w:p>
-    <w:p>
-      <w:pPr>
-        <w:pStyle w:val="ListParagraph"/>
-        <w:numPr>
-          <w:ilvl w:val="3"/>
-          <w:numId w:val="1"/>
-        </w:numPr>
-      </w:pPr>
-      <w:r>
-        <w:t>Search Users</w:t>
-      </w:r>
-    </w:p>
-    <w:p>
-      <w:pPr>
-        <w:pStyle w:val="ListParagraph"/>
-        <w:numPr>
-          <w:ilvl w:val="2"/>
-          <w:numId w:val="1"/>
-        </w:numPr>
-      </w:pPr>
-      <w:r>
-        <w:t>Objective:</w:t>
-      </w:r>
-    </w:p>
-    <w:p>
-      <w:pPr>
-        <w:pStyle w:val="ListParagraph"/>
-        <w:numPr>
-          <w:ilvl w:val="3"/>
-          <w:numId w:val="1"/>
-        </w:numPr>
-      </w:pPr>
-      <w:r>
         <w:t xml:space="preserve"> </w:t>
       </w:r>
       <w:r>
-        <w:t>See other users on the site to pick one to talk to</w:t>
-      </w:r>
-    </w:p>
-    <w:p>
-      <w:pPr>
-        <w:pStyle w:val="ListParagraph"/>
-        <w:numPr>
-          <w:ilvl w:val="2"/>
-          <w:numId w:val="1"/>
-        </w:numPr>
-      </w:pPr>
-      <w:r>
-        <w:t>Setup:</w:t>
-      </w:r>
-    </w:p>
-    <w:p>
-      <w:pPr>
-        <w:pStyle w:val="ListParagraph"/>
-        <w:numPr>
-          <w:ilvl w:val="3"/>
-          <w:numId w:val="1"/>
-        </w:numPr>
-      </w:pPr>
-      <w:r>
-        <w:t xml:space="preserve"> </w:t>
-      </w:r>
-      <w:r>
-        <w:t>Table list of users and links to message them.</w:t>
-      </w:r>
-    </w:p>
-    <w:p>
-      <w:pPr>
-        <w:pStyle w:val="ListParagraph"/>
-        <w:numPr>
-          <w:ilvl w:val="2"/>
-          <w:numId w:val="1"/>
-        </w:numPr>
-      </w:pPr>
-      <w:r>
-        <w:t>Test Data:</w:t>
-      </w:r>
-    </w:p>
-    <w:p>
-      <w:pPr>
-        <w:pStyle w:val="ListParagraph"/>
-        <w:numPr>
-          <w:ilvl w:val="3"/>
-          <w:numId w:val="1"/>
-        </w:numPr>
-      </w:pPr>
-      <w:r>
-        <w:t>3 default users</w:t>
-      </w:r>
-    </w:p>
-    <w:p>
-      <w:pPr>
-        <w:pStyle w:val="ListParagraph"/>
-        <w:numPr>
-          <w:ilvl w:val="2"/>
-          <w:numId w:val="1"/>
-        </w:numPr>
-      </w:pPr>
-      <w:r>
-        <w:t>Test Actions:</w:t>
-      </w:r>
-    </w:p>
-    <w:p>
-      <w:pPr>
-        <w:pStyle w:val="ListParagraph"/>
-        <w:numPr>
-          <w:ilvl w:val="3"/>
-          <w:numId w:val="1"/>
-        </w:numPr>
-      </w:pPr>
-      <w:r>
-        <w:t>click on link to view to see other users</w:t>
-      </w:r>
-    </w:p>
-    <w:p>
-      <w:pPr>
-        <w:pStyle w:val="ListParagraph"/>
-        <w:numPr>
-          <w:ilvl w:val="3"/>
-          <w:numId w:val="1"/>
-        </w:numPr>
-      </w:pPr>
-      <w:r>
-        <w:t>click on them to get information on user shown to make sure its linked to the correct profile</w:t>
-      </w:r>
-    </w:p>
-    <w:p>
-      <w:pPr>
-        <w:pStyle w:val="ListParagraph"/>
-        <w:numPr>
-          <w:ilvl w:val="1"/>
-          <w:numId w:val="1"/>
-        </w:numPr>
-      </w:pPr>
-      <w:r>
-        <w:t>Test ID 3.2</w:t>
-      </w:r>
-    </w:p>
-    <w:p>
-      <w:pPr>
-        <w:pStyle w:val="ListParagraph"/>
-        <w:numPr>
-          <w:ilvl w:val="2"/>
-          <w:numId w:val="1"/>
-        </w:numPr>
-      </w:pPr>
-      <w:r>
-        <w:t xml:space="preserve">Title: </w:t>
-      </w:r>
-    </w:p>
-    <w:p>
-      <w:pPr>
-        <w:pStyle w:val="ListParagraph"/>
-        <w:numPr>
-          <w:ilvl w:val="3"/>
-          <w:numId w:val="1"/>
-        </w:numPr>
-      </w:pPr>
-      <w:r>
-        <w:t>Message user</w:t>
-      </w:r>
-    </w:p>
-    <w:p>
-      <w:pPr>
-        <w:pStyle w:val="ListParagraph"/>
-        <w:numPr>
-          <w:ilvl w:val="2"/>
-          <w:numId w:val="1"/>
-        </w:numPr>
-      </w:pPr>
-      <w:r>
-        <w:t>Objective:</w:t>
-      </w:r>
-    </w:p>
-    <w:p>
-      <w:pPr>
-        <w:pStyle w:val="ListParagraph"/>
-        <w:numPr>
-          <w:ilvl w:val="3"/>
-          <w:numId w:val="1"/>
-        </w:numPr>
-      </w:pPr>
-      <w:r>
-        <w:t xml:space="preserve"> </w:t>
-      </w:r>
-      <w:r>
-        <w:t>Show view to message user and enter message into database.</w:t>
-      </w:r>
-    </w:p>
-    <w:p>
-      <w:pPr>
-        <w:pStyle w:val="ListParagraph"/>
-        <w:numPr>
-          <w:ilvl w:val="2"/>
-          <w:numId w:val="1"/>
-        </w:numPr>
-      </w:pPr>
-      <w:r>
-        <w:t>Setup:</w:t>
-      </w:r>
-    </w:p>
-    <w:p>
-      <w:pPr>
-        <w:pStyle w:val="ListParagraph"/>
-        <w:numPr>
-          <w:ilvl w:val="3"/>
-          <w:numId w:val="1"/>
-        </w:numPr>
-      </w:pPr>
-      <w:r>
-        <w:t>Email style looking view with buttons to send and cancel</w:t>
-      </w:r>
-    </w:p>
-    <w:p>
-      <w:pPr>
-        <w:pStyle w:val="ListParagraph"/>
-        <w:numPr>
-          <w:ilvl w:val="2"/>
-          <w:numId w:val="1"/>
-        </w:numPr>
-      </w:pPr>
-      <w:r>
-        <w:t>Test Data:</w:t>
-      </w:r>
-    </w:p>
-    <w:p>
-      <w:pPr>
-        <w:pStyle w:val="ListParagraph"/>
-        <w:numPr>
-          <w:ilvl w:val="3"/>
-          <w:numId w:val="1"/>
-        </w:numPr>
-      </w:pPr>
-      <w:r>
-        <w:t>user info for both user sending and receiving</w:t>
-      </w:r>
-    </w:p>
-    <w:p>
-      <w:pPr>
-        <w:pStyle w:val="ListParagraph"/>
-        <w:numPr>
-          <w:ilvl w:val="2"/>
-          <w:numId w:val="1"/>
-        </w:numPr>
-      </w:pPr>
-      <w:r>
-        <w:t>Test Actions:</w:t>
-      </w:r>
-    </w:p>
-    <w:p>
-      <w:pPr>
-        <w:pStyle w:val="ListParagraph"/>
-        <w:numPr>
-          <w:ilvl w:val="3"/>
-          <w:numId w:val="1"/>
-        </w:numPr>
-      </w:pPr>
-      <w:r>
-        <w:t>Type up email to test and send email.</w:t>
-      </w:r>
-    </w:p>
-    <w:p>
-      <w:pPr>
-        <w:pStyle w:val="ListParagraph"/>
-        <w:numPr>
-          <w:ilvl w:val="3"/>
-          <w:numId w:val="1"/>
-        </w:numPr>
-      </w:pPr>
-      <w:r>
-        <w:t>See if email message shows In the database.</w:t>
-      </w:r>
-    </w:p>
-    <w:p>
-      <w:pPr>
-        <w:pStyle w:val="ListParagraph"/>
-        <w:numPr>
-          <w:ilvl w:val="1"/>
-          <w:numId w:val="1"/>
-        </w:numPr>
-      </w:pPr>
-      <w:r>
-        <w:t>Test ID 3.3</w:t>
-      </w:r>
-    </w:p>
-    <w:p>
-      <w:pPr>
-        <w:pStyle w:val="ListParagraph"/>
-        <w:numPr>
-          <w:ilvl w:val="2"/>
-          <w:numId w:val="1"/>
-        </w:numPr>
-      </w:pPr>
-      <w:r>
-        <w:t xml:space="preserve">Title: </w:t>
-      </w:r>
-    </w:p>
-    <w:p>
-      <w:pPr>
-        <w:pStyle w:val="ListParagraph"/>
-        <w:numPr>
-          <w:ilvl w:val="3"/>
-          <w:numId w:val="1"/>
-        </w:numPr>
-      </w:pPr>
-      <w:r>
-        <w:t>Receive Message</w:t>
-      </w:r>
-    </w:p>
-    <w:p>
-      <w:pPr>
-        <w:pStyle w:val="ListParagraph"/>
-        <w:numPr>
-          <w:ilvl w:val="2"/>
-          <w:numId w:val="1"/>
-        </w:numPr>
-      </w:pPr>
-      <w:r>
-        <w:t>Objective:</w:t>
-      </w:r>
-    </w:p>
-    <w:p>
-      <w:pPr>
-        <w:pStyle w:val="ListParagraph"/>
-        <w:numPr>
-          <w:ilvl w:val="3"/>
-          <w:numId w:val="1"/>
-        </w:numPr>
-      </w:pPr>
-      <w:r>
-        <w:t xml:space="preserve"> </w:t>
-      </w:r>
-      <w:r>
-        <w:t>Get message from another user and show the message to current user.</w:t>
-      </w:r>
-    </w:p>
-    <w:p>
-      <w:pPr>
-        <w:pStyle w:val="ListParagraph"/>
-        <w:numPr>
-          <w:ilvl w:val="2"/>
-          <w:numId w:val="1"/>
-        </w:numPr>
-      </w:pPr>
-      <w:r>
-        <w:t>Setup:</w:t>
-      </w:r>
-    </w:p>
-    <w:p>
-      <w:pPr>
-        <w:pStyle w:val="ListParagraph"/>
-        <w:numPr>
-          <w:ilvl w:val="3"/>
-          <w:numId w:val="1"/>
-        </w:numPr>
-      </w:pPr>
-      <w:r>
-        <w:t xml:space="preserve"> </w:t>
-      </w:r>
-      <w:r>
-        <w:t xml:space="preserve">Email style looking view with </w:t>
-      </w:r>
-      <w:r>
-        <w:t>ability to reply</w:t>
+        <w:t>Email style looking view with ability to reply</w:t>
       </w:r>
     </w:p>
     <w:p>
@@ -1077,8 +1589,124 @@
       </w:rPr>
     </w:lvl>
   </w:abstractNum>
+  <w:abstractNum w:abstractNumId="1" w15:restartNumberingAfterBreak="0">
+    <w:nsid w:val="3CCD3525"/>
+    <w:multiLevelType w:val="hybridMultilevel"/>
+    <w:tmpl w:val="1C3A38DA"/>
+    <w:lvl w:ilvl="0" w:tplc="04090001">
+      <w:start w:val="1"/>
+      <w:numFmt w:val="bullet"/>
+      <w:lvlText w:val=""/>
+      <w:lvlJc w:val="left"/>
+      <w:pPr>
+        <w:ind w:left="720" w:hanging="360"/>
+      </w:pPr>
+      <w:rPr>
+        <w:rFonts w:ascii="Symbol" w:hAnsi="Symbol" w:hint="default"/>
+      </w:rPr>
+    </w:lvl>
+    <w:lvl w:ilvl="1" w:tplc="04090003">
+      <w:start w:val="1"/>
+      <w:numFmt w:val="bullet"/>
+      <w:lvlText w:val="o"/>
+      <w:lvlJc w:val="left"/>
+      <w:pPr>
+        <w:ind w:left="1440" w:hanging="360"/>
+      </w:pPr>
+      <w:rPr>
+        <w:rFonts w:ascii="Courier New" w:hAnsi="Courier New" w:cs="Courier New" w:hint="default"/>
+      </w:rPr>
+    </w:lvl>
+    <w:lvl w:ilvl="2" w:tplc="04090005">
+      <w:start w:val="1"/>
+      <w:numFmt w:val="bullet"/>
+      <w:lvlText w:val=""/>
+      <w:lvlJc w:val="left"/>
+      <w:pPr>
+        <w:ind w:left="2160" w:hanging="360"/>
+      </w:pPr>
+      <w:rPr>
+        <w:rFonts w:ascii="Wingdings" w:hAnsi="Wingdings" w:hint="default"/>
+      </w:rPr>
+    </w:lvl>
+    <w:lvl w:ilvl="3" w:tplc="04090001">
+      <w:start w:val="1"/>
+      <w:numFmt w:val="bullet"/>
+      <w:lvlText w:val=""/>
+      <w:lvlJc w:val="left"/>
+      <w:pPr>
+        <w:ind w:left="2880" w:hanging="360"/>
+      </w:pPr>
+      <w:rPr>
+        <w:rFonts w:ascii="Symbol" w:hAnsi="Symbol" w:hint="default"/>
+      </w:rPr>
+    </w:lvl>
+    <w:lvl w:ilvl="4" w:tplc="04090003">
+      <w:start w:val="1"/>
+      <w:numFmt w:val="bullet"/>
+      <w:lvlText w:val="o"/>
+      <w:lvlJc w:val="left"/>
+      <w:pPr>
+        <w:ind w:left="3600" w:hanging="360"/>
+      </w:pPr>
+      <w:rPr>
+        <w:rFonts w:ascii="Courier New" w:hAnsi="Courier New" w:cs="Courier New" w:hint="default"/>
+      </w:rPr>
+    </w:lvl>
+    <w:lvl w:ilvl="5" w:tplc="04090005" w:tentative="1">
+      <w:start w:val="1"/>
+      <w:numFmt w:val="bullet"/>
+      <w:lvlText w:val=""/>
+      <w:lvlJc w:val="left"/>
+      <w:pPr>
+        <w:ind w:left="4320" w:hanging="360"/>
+      </w:pPr>
+      <w:rPr>
+        <w:rFonts w:ascii="Wingdings" w:hAnsi="Wingdings" w:hint="default"/>
+      </w:rPr>
+    </w:lvl>
+    <w:lvl w:ilvl="6" w:tplc="04090001" w:tentative="1">
+      <w:start w:val="1"/>
+      <w:numFmt w:val="bullet"/>
+      <w:lvlText w:val=""/>
+      <w:lvlJc w:val="left"/>
+      <w:pPr>
+        <w:ind w:left="5040" w:hanging="360"/>
+      </w:pPr>
+      <w:rPr>
+        <w:rFonts w:ascii="Symbol" w:hAnsi="Symbol" w:hint="default"/>
+      </w:rPr>
+    </w:lvl>
+    <w:lvl w:ilvl="7" w:tplc="04090003" w:tentative="1">
+      <w:start w:val="1"/>
+      <w:numFmt w:val="bullet"/>
+      <w:lvlText w:val="o"/>
+      <w:lvlJc w:val="left"/>
+      <w:pPr>
+        <w:ind w:left="5760" w:hanging="360"/>
+      </w:pPr>
+      <w:rPr>
+        <w:rFonts w:ascii="Courier New" w:hAnsi="Courier New" w:cs="Courier New" w:hint="default"/>
+      </w:rPr>
+    </w:lvl>
+    <w:lvl w:ilvl="8" w:tplc="04090005" w:tentative="1">
+      <w:start w:val="1"/>
+      <w:numFmt w:val="bullet"/>
+      <w:lvlText w:val=""/>
+      <w:lvlJc w:val="left"/>
+      <w:pPr>
+        <w:ind w:left="6480" w:hanging="360"/>
+      </w:pPr>
+      <w:rPr>
+        <w:rFonts w:ascii="Wingdings" w:hAnsi="Wingdings" w:hint="default"/>
+      </w:rPr>
+    </w:lvl>
+  </w:abstractNum>
   <w:num w:numId="1">
     <w:abstractNumId w:val="0"/>
+  </w:num>
+  <w:num w:numId="2">
+    <w:abstractNumId w:val="1"/>
   </w:num>
 </w:numbering>
 </file>
@@ -1206,6 +1834,7 @@
     <w:lsdException w:name="HTML Sample" w:semiHidden="1" w:unhideWhenUsed="1"/>
     <w:lsdException w:name="HTML Typewriter" w:semiHidden="1" w:unhideWhenUsed="1"/>
     <w:lsdException w:name="HTML Variable" w:semiHidden="1" w:unhideWhenUsed="1"/>
+    <w:lsdException w:name="Normal Table" w:semiHidden="1" w:unhideWhenUsed="1"/>
     <w:lsdException w:name="annotation subject" w:semiHidden="1" w:unhideWhenUsed="1"/>
     <w:lsdException w:name="No List" w:semiHidden="1" w:unhideWhenUsed="1"/>
     <w:lsdException w:name="Outline List 1" w:semiHidden="1" w:unhideWhenUsed="1"/>
@@ -1252,8 +1881,10 @@
     <w:lsdException w:name="Table Subtle 2" w:semiHidden="1" w:unhideWhenUsed="1"/>
     <w:lsdException w:name="Table Web 1" w:semiHidden="1" w:unhideWhenUsed="1"/>
     <w:lsdException w:name="Table Web 2" w:semiHidden="1" w:unhideWhenUsed="1"/>
+    <w:lsdException w:name="Table Web 3" w:semiHidden="1" w:unhideWhenUsed="1"/>
     <w:lsdException w:name="Balloon Text" w:semiHidden="1" w:unhideWhenUsed="1"/>
     <w:lsdException w:name="Table Grid" w:uiPriority="39"/>
+    <w:lsdException w:name="Table Theme" w:semiHidden="1" w:unhideWhenUsed="1"/>
     <w:lsdException w:name="Placeholder Text" w:semiHidden="1"/>
     <w:lsdException w:name="No Spacing" w:uiPriority="1" w:qFormat="1"/>
     <w:lsdException w:name="Light Shading" w:uiPriority="60"/>

</xml_diff>